<commit_message>
updated with some new file in k8s, docker, ansible
</commit_message>
<xml_diff>
--- a/Git & Github/module_3-assignment1_gitJenkinsMavenIntegration.docx
+++ b/Git & Github/module_3-assignment1_gitJenkinsMavenIntegration.docx
@@ -55,6 +55,7 @@
         <w:rPr>
           <w:b/>
           <w:bCs/>
+          <w:noProof/>
           <w:sz w:val="24"/>
           <w:szCs w:val="24"/>
         </w:rPr>
@@ -182,6 +183,7 @@
         <w:rPr>
           <w:b/>
           <w:bCs/>
+          <w:noProof/>
           <w:sz w:val="28"/>
           <w:szCs w:val="28"/>
         </w:rPr>
@@ -305,20 +307,9 @@
           <w:sz w:val="28"/>
           <w:szCs w:val="28"/>
         </w:rPr>
-        <w:t xml:space="preserve">               Press ---esc </w:t>
-      </w:r>
-      <w:proofErr w:type="gramStart"/>
-      <w:r>
-        <w:rPr>
-          <w:b/>
-          <w:bCs/>
-          <w:sz w:val="28"/>
-          <w:szCs w:val="28"/>
-        </w:rPr>
-        <w:t>and  :</w:t>
+        <w:t xml:space="preserve">               Press ---esc and  :</w:t>
       </w:r>
       <w:proofErr w:type="spellStart"/>
-      <w:proofErr w:type="gramEnd"/>
       <w:r>
         <w:rPr>
           <w:b/>
@@ -352,6 +343,7 @@
         <w:rPr>
           <w:b/>
           <w:bCs/>
+          <w:noProof/>
           <w:sz w:val="28"/>
           <w:szCs w:val="28"/>
         </w:rPr>
@@ -406,6 +398,7 @@
         <w:rPr>
           <w:b/>
           <w:bCs/>
+          <w:noProof/>
           <w:sz w:val="28"/>
           <w:szCs w:val="28"/>
         </w:rPr>
@@ -478,6 +471,7 @@
         <w:rPr>
           <w:b/>
           <w:bCs/>
+          <w:noProof/>
           <w:sz w:val="28"/>
           <w:szCs w:val="28"/>
         </w:rPr>
@@ -591,20 +585,9 @@
           <w:sz w:val="28"/>
           <w:szCs w:val="28"/>
         </w:rPr>
-        <w:t xml:space="preserve">               Press ---esc </w:t>
-      </w:r>
-      <w:proofErr w:type="gramStart"/>
-      <w:r>
-        <w:rPr>
-          <w:b/>
-          <w:bCs/>
-          <w:sz w:val="28"/>
-          <w:szCs w:val="28"/>
-        </w:rPr>
-        <w:t>and  :</w:t>
+        <w:t xml:space="preserve">               Press ---esc and  :</w:t>
       </w:r>
       <w:proofErr w:type="spellStart"/>
-      <w:proofErr w:type="gramEnd"/>
       <w:r>
         <w:rPr>
           <w:b/>
@@ -638,6 +621,7 @@
         <w:rPr>
           <w:b/>
           <w:bCs/>
+          <w:noProof/>
           <w:sz w:val="28"/>
           <w:szCs w:val="28"/>
         </w:rPr>
@@ -692,6 +676,7 @@
         <w:rPr>
           <w:b/>
           <w:bCs/>
+          <w:noProof/>
           <w:sz w:val="28"/>
           <w:szCs w:val="28"/>
         </w:rPr>
@@ -804,6 +789,7 @@
         <w:rPr>
           <w:b/>
           <w:bCs/>
+          <w:noProof/>
           <w:sz w:val="32"/>
           <w:szCs w:val="32"/>
         </w:rPr>
@@ -870,37 +856,7 @@
           <w:szCs w:val="28"/>
         </w:rPr>
         <w:lastRenderedPageBreak/>
-        <w:t>Try and merge branch2</w:t>
-      </w:r>
-      <w:r>
-        <w:rPr>
-          <w:rFonts w:ascii="Arial" w:eastAsia="Times New Roman" w:hAnsi="Arial" w:cs="Arial"/>
-          <w:b/>
-          <w:bCs/>
-          <w:sz w:val="28"/>
-          <w:szCs w:val="28"/>
-        </w:rPr>
-        <w:t>(feature2)</w:t>
-      </w:r>
-      <w:r>
-        <w:rPr>
-          <w:rFonts w:ascii="Arial" w:eastAsia="Times New Roman" w:hAnsi="Arial" w:cs="Arial"/>
-          <w:b/>
-          <w:bCs/>
-          <w:sz w:val="28"/>
-          <w:szCs w:val="28"/>
-        </w:rPr>
-        <w:t xml:space="preserve"> into the</w:t>
-      </w:r>
-      <w:r>
-        <w:rPr>
-          <w:rFonts w:ascii="Arial" w:eastAsia="Times New Roman" w:hAnsi="Arial" w:cs="Arial"/>
-          <w:b/>
-          <w:bCs/>
-          <w:sz w:val="28"/>
-          <w:szCs w:val="28"/>
-        </w:rPr>
-        <w:t xml:space="preserve"> </w:t>
+        <w:t xml:space="preserve">Try and merge branch2(feature2) into the </w:t>
       </w:r>
       <w:r>
         <w:rPr>
@@ -945,6 +901,7 @@
           <w:rFonts w:ascii="Arial" w:eastAsia="Times New Roman" w:hAnsi="Arial" w:cs="Arial"/>
           <w:b/>
           <w:bCs/>
+          <w:noProof/>
           <w:sz w:val="28"/>
           <w:szCs w:val="28"/>
         </w:rPr>
@@ -1024,13 +981,11 @@
           <w:sz w:val="28"/>
           <w:szCs w:val="28"/>
         </w:rPr>
-        <w:t>Install a merge tool of your choice and resolve the merge conflict using</w:t>
-      </w:r>
-      <w:r>
-        <w:rPr>
-          <w:rFonts w:ascii="Arial" w:eastAsia="Times New Roman" w:hAnsi="Arial" w:cs="Arial"/>
-          <w:b/>
-          <w:bCs/>
+        <w:t>Install a merge tool of your choice and resolve the merge conflict using git</w:t>
+      </w:r>
+      <w:r>
+        <w:rPr>
+          <w:rFonts w:ascii="Arial" w:eastAsia="Times New Roman" w:hAnsi="Arial" w:cs="Arial"/>
           <w:sz w:val="28"/>
           <w:szCs w:val="28"/>
         </w:rPr>
@@ -1044,24 +999,6 @@
           <w:sz w:val="28"/>
           <w:szCs w:val="28"/>
         </w:rPr>
-        <w:t>git</w:t>
-      </w:r>
-      <w:r>
-        <w:rPr>
-          <w:rFonts w:ascii="Arial" w:eastAsia="Times New Roman" w:hAnsi="Arial" w:cs="Arial"/>
-          <w:sz w:val="28"/>
-          <w:szCs w:val="28"/>
-        </w:rPr>
-        <w:t xml:space="preserve"> </w:t>
-      </w:r>
-      <w:r>
-        <w:rPr>
-          <w:rFonts w:ascii="Arial" w:eastAsia="Times New Roman" w:hAnsi="Arial" w:cs="Arial"/>
-          <w:b/>
-          <w:bCs/>
-          <w:sz w:val="28"/>
-          <w:szCs w:val="28"/>
-        </w:rPr>
         <w:t>mergetool command</w:t>
       </w:r>
     </w:p>
@@ -1100,20 +1037,18 @@
           <w:sz w:val="28"/>
           <w:szCs w:val="28"/>
         </w:rPr>
-        <w:t xml:space="preserve">---using </w:t>
-      </w:r>
-      <w:proofErr w:type="spellStart"/>
-      <w:r>
-        <w:rPr>
-          <w:rFonts w:ascii="Arial" w:eastAsia="Times New Roman" w:hAnsi="Arial" w:cs="Arial"/>
-          <w:b/>
-          <w:bCs/>
-          <w:sz w:val="28"/>
-          <w:szCs w:val="28"/>
-        </w:rPr>
-        <w:t>vimdiff</w:t>
-      </w:r>
-      <w:proofErr w:type="spellEnd"/>
+        <w:t>---using vimdiff</w:t>
+      </w:r>
+      <w:r>
+        <w:rPr>
+          <w:rFonts w:ascii="Arial" w:eastAsia="Times New Roman" w:hAnsi="Arial" w:cs="Arial"/>
+          <w:b/>
+          <w:bCs/>
+          <w:sz w:val="28"/>
+          <w:szCs w:val="28"/>
+        </w:rPr>
+        <w:t>3</w:t>
+      </w:r>
       <w:r>
         <w:rPr>
           <w:rFonts w:ascii="Arial" w:eastAsia="Times New Roman" w:hAnsi="Arial" w:cs="Arial"/>
@@ -1157,6 +1092,7 @@
           <w:rFonts w:ascii="Arial" w:eastAsia="Times New Roman" w:hAnsi="Arial" w:cs="Arial"/>
           <w:b/>
           <w:bCs/>
+          <w:noProof/>
           <w:sz w:val="28"/>
           <w:szCs w:val="28"/>
         </w:rPr>
@@ -1231,6 +1167,7 @@
       <w:r>
         <w:rPr>
           <w:rFonts w:ascii="Arial" w:eastAsia="Times New Roman" w:hAnsi="Arial" w:cs="Arial"/>
+          <w:noProof/>
           <w:sz w:val="25"/>
           <w:szCs w:val="25"/>
         </w:rPr>
@@ -1298,6 +1235,7 @@
       <w:r>
         <w:rPr>
           <w:rFonts w:ascii="Arial" w:eastAsia="Times New Roman" w:hAnsi="Arial" w:cs="Arial"/>
+          <w:noProof/>
           <w:sz w:val="25"/>
           <w:szCs w:val="25"/>
         </w:rPr>
@@ -1539,6 +1477,7 @@
       <w:r>
         <w:rPr>
           <w:rFonts w:ascii="Arial" w:eastAsia="Times New Roman" w:hAnsi="Arial" w:cs="Arial"/>
+          <w:noProof/>
           <w:sz w:val="25"/>
           <w:szCs w:val="25"/>
         </w:rPr>

</xml_diff>